<commit_message>
Must of the screensaver, a few visual bugs
</commit_message>
<xml_diff>
--- a/214CreativeWriting/ShortStoryOutline.docx
+++ b/214CreativeWriting/ShortStoryOutline.docx
@@ -11,7 +11,535 @@
         </w:numPr>
       </w:pPr>
       <w:r>
+        <w:t>Hal’s previous home</w:t>
+      </w:r>
+    </w:p>
+    <w:p>
+      <w:pPr>
+        <w:pStyle w:val="ListParagraph"/>
+        <w:numPr>
+          <w:ilvl w:val="1"/>
+          <w:numId w:val="2"/>
+        </w:numPr>
+      </w:pPr>
+      <w:r>
+        <w:t xml:space="preserve">30 </w:t>
+      </w:r>
+      <w:proofErr w:type="spellStart"/>
+      <w:r>
+        <w:t>lb</w:t>
+      </w:r>
+      <w:proofErr w:type="spellEnd"/>
+      <w:r>
+        <w:t xml:space="preserve"> cat</w:t>
+      </w:r>
+    </w:p>
+    <w:p>
+      <w:pPr>
+        <w:pStyle w:val="ListParagraph"/>
+        <w:numPr>
+          <w:ilvl w:val="1"/>
+          <w:numId w:val="2"/>
+        </w:numPr>
+      </w:pPr>
+      <w:r>
         <w:t xml:space="preserve"> </w:t>
+      </w:r>
+      <w:r>
+        <w:t>Newborn human</w:t>
+      </w:r>
+    </w:p>
+    <w:p>
+      <w:pPr>
+        <w:pStyle w:val="ListParagraph"/>
+        <w:numPr>
+          <w:ilvl w:val="1"/>
+          <w:numId w:val="2"/>
+        </w:numPr>
+      </w:pPr>
+      <w:r>
+        <w:t>Little human is annoying</w:t>
+      </w:r>
+    </w:p>
+    <w:p>
+      <w:pPr>
+        <w:pStyle w:val="ListParagraph"/>
+        <w:numPr>
+          <w:ilvl w:val="1"/>
+          <w:numId w:val="2"/>
+        </w:numPr>
+      </w:pPr>
+      <w:r>
+        <w:t>No claws, smack child</w:t>
+      </w:r>
+    </w:p>
+    <w:p>
+      <w:pPr>
+        <w:pStyle w:val="ListParagraph"/>
+        <w:numPr>
+          <w:ilvl w:val="0"/>
+          <w:numId w:val="2"/>
+        </w:numPr>
+      </w:pPr>
+      <w:r>
+        <w:t>Dropped off in loud metal cage</w:t>
+      </w:r>
+    </w:p>
+    <w:p>
+      <w:pPr>
+        <w:pStyle w:val="ListParagraph"/>
+        <w:numPr>
+          <w:ilvl w:val="1"/>
+          <w:numId w:val="2"/>
+        </w:numPr>
+      </w:pPr>
+      <w:r>
+        <w:t>Human boy comes weekly</w:t>
+      </w:r>
+    </w:p>
+    <w:p>
+      <w:pPr>
+        <w:pStyle w:val="ListParagraph"/>
+        <w:numPr>
+          <w:ilvl w:val="1"/>
+          <w:numId w:val="2"/>
+        </w:numPr>
+      </w:pPr>
+      <w:r>
+        <w:t>Introduces me to another female person “Mom”</w:t>
+      </w:r>
+    </w:p>
+    <w:p>
+      <w:pPr>
+        <w:pStyle w:val="ListParagraph"/>
+        <w:numPr>
+          <w:ilvl w:val="1"/>
+          <w:numId w:val="2"/>
+        </w:numPr>
+      </w:pPr>
+      <w:r>
+        <w:t>Act like lap cat</w:t>
+      </w:r>
+    </w:p>
+    <w:p>
+      <w:pPr>
+        <w:pStyle w:val="ListParagraph"/>
+        <w:numPr>
+          <w:ilvl w:val="0"/>
+          <w:numId w:val="2"/>
+        </w:numPr>
+      </w:pPr>
+      <w:r>
+        <w:t>Hide when I get home</w:t>
+      </w:r>
+    </w:p>
+    <w:p>
+      <w:pPr>
+        <w:pStyle w:val="ListParagraph"/>
+        <w:numPr>
+          <w:ilvl w:val="1"/>
+          <w:numId w:val="2"/>
+        </w:numPr>
+      </w:pPr>
+      <w:r>
+        <w:t xml:space="preserve">Develop </w:t>
+      </w:r>
+      <w:proofErr w:type="spellStart"/>
+      <w:r>
+        <w:t>uti</w:t>
+      </w:r>
+      <w:proofErr w:type="spellEnd"/>
+      <w:r>
+        <w:t xml:space="preserve"> from the stress of moving houses so quickly</w:t>
+      </w:r>
+    </w:p>
+    <w:p>
+      <w:pPr>
+        <w:pStyle w:val="ListParagraph"/>
+        <w:numPr>
+          <w:ilvl w:val="1"/>
+          <w:numId w:val="2"/>
+        </w:numPr>
+      </w:pPr>
+      <w:r>
+        <w:t>Pee around the house</w:t>
+      </w:r>
+    </w:p>
+    <w:p>
+      <w:pPr>
+        <w:pStyle w:val="ListParagraph"/>
+        <w:numPr>
+          <w:ilvl w:val="1"/>
+          <w:numId w:val="2"/>
+        </w:numPr>
+      </w:pPr>
+      <w:r>
+        <w:t>Humans do not understand</w:t>
+      </w:r>
+    </w:p>
+    <w:p>
+      <w:pPr>
+        <w:pStyle w:val="ListParagraph"/>
+        <w:numPr>
+          <w:ilvl w:val="1"/>
+          <w:numId w:val="2"/>
+        </w:numPr>
+      </w:pPr>
+      <w:r>
+        <w:t>Almost get sent back to loud cage</w:t>
+      </w:r>
+    </w:p>
+    <w:p>
+      <w:pPr>
+        <w:pStyle w:val="ListParagraph"/>
+        <w:numPr>
+          <w:ilvl w:val="0"/>
+          <w:numId w:val="2"/>
+        </w:numPr>
+      </w:pPr>
+      <w:r>
+        <w:t>Go to vet and left for a week</w:t>
+      </w:r>
+    </w:p>
+    <w:p>
+      <w:pPr>
+        <w:pStyle w:val="ListParagraph"/>
+        <w:numPr>
+          <w:ilvl w:val="1"/>
+          <w:numId w:val="2"/>
+        </w:numPr>
+      </w:pPr>
+      <w:r>
+        <w:t>Surgery on mom</w:t>
+      </w:r>
+    </w:p>
+    <w:p>
+      <w:pPr>
+        <w:pStyle w:val="ListParagraph"/>
+        <w:numPr>
+          <w:ilvl w:val="1"/>
+          <w:numId w:val="2"/>
+        </w:numPr>
+      </w:pPr>
+      <w:r>
+        <w:t>Hide under bed</w:t>
+      </w:r>
+    </w:p>
+    <w:p>
+      <w:pPr>
+        <w:pStyle w:val="ListParagraph"/>
+        <w:numPr>
+          <w:ilvl w:val="1"/>
+          <w:numId w:val="2"/>
+        </w:numPr>
+      </w:pPr>
+      <w:r>
+        <w:t>Start to get used to new humans</w:t>
+      </w:r>
+    </w:p>
+    <w:p>
+      <w:pPr>
+        <w:pStyle w:val="ListParagraph"/>
+        <w:numPr>
+          <w:ilvl w:val="0"/>
+          <w:numId w:val="2"/>
+        </w:numPr>
+      </w:pPr>
+      <w:r>
+        <w:t>Personal preferences</w:t>
+      </w:r>
+    </w:p>
+    <w:p>
+      <w:pPr>
+        <w:pStyle w:val="ListParagraph"/>
+        <w:numPr>
+          <w:ilvl w:val="1"/>
+          <w:numId w:val="2"/>
+        </w:numPr>
+      </w:pPr>
+      <w:r>
+        <w:t xml:space="preserve">Matching bowl set </w:t>
+      </w:r>
+    </w:p>
+    <w:p>
+      <w:pPr>
+        <w:pStyle w:val="ListParagraph"/>
+        <w:numPr>
+          <w:ilvl w:val="1"/>
+          <w:numId w:val="2"/>
+        </w:numPr>
+      </w:pPr>
+      <w:r>
+        <w:t>Hate dogs</w:t>
+      </w:r>
+    </w:p>
+    <w:p>
+      <w:pPr>
+        <w:pStyle w:val="ListParagraph"/>
+        <w:numPr>
+          <w:ilvl w:val="1"/>
+          <w:numId w:val="2"/>
+        </w:numPr>
+      </w:pPr>
+      <w:r>
+        <w:t>Not a fan of other cats</w:t>
+      </w:r>
+    </w:p>
+    <w:p>
+      <w:pPr>
+        <w:pStyle w:val="ListParagraph"/>
+        <w:numPr>
+          <w:ilvl w:val="1"/>
+          <w:numId w:val="2"/>
+        </w:numPr>
+      </w:pPr>
+      <w:r>
+        <w:t>Like attention</w:t>
+      </w:r>
+    </w:p>
+    <w:p>
+      <w:pPr>
+        <w:pStyle w:val="ListParagraph"/>
+        <w:numPr>
+          <w:ilvl w:val="1"/>
+          <w:numId w:val="2"/>
+        </w:numPr>
+      </w:pPr>
+      <w:r>
+        <w:t>Like food more</w:t>
+      </w:r>
+    </w:p>
+    <w:p>
+      <w:pPr>
+        <w:pStyle w:val="ListParagraph"/>
+        <w:numPr>
+          <w:ilvl w:val="2"/>
+          <w:numId w:val="2"/>
+        </w:numPr>
+      </w:pPr>
+      <w:r>
+        <w:t>Limited food</w:t>
+      </w:r>
+    </w:p>
+    <w:p>
+      <w:pPr>
+        <w:pStyle w:val="ListParagraph"/>
+        <w:numPr>
+          <w:ilvl w:val="2"/>
+          <w:numId w:val="2"/>
+        </w:numPr>
+      </w:pPr>
+      <w:r>
+        <w:t>Want more food</w:t>
+      </w:r>
+    </w:p>
+    <w:p>
+      <w:pPr>
+        <w:pStyle w:val="ListParagraph"/>
+        <w:numPr>
+          <w:ilvl w:val="1"/>
+          <w:numId w:val="2"/>
+        </w:numPr>
+      </w:pPr>
+      <w:r>
+        <w:t xml:space="preserve">Big </w:t>
+      </w:r>
+      <w:proofErr w:type="spellStart"/>
+      <w:r>
+        <w:t>floof</w:t>
+      </w:r>
+      <w:proofErr w:type="spellEnd"/>
+      <w:r>
+        <w:t xml:space="preserve"> cannot lose weight</w:t>
+      </w:r>
+    </w:p>
+    <w:p>
+      <w:pPr>
+        <w:pStyle w:val="ListParagraph"/>
+        <w:numPr>
+          <w:ilvl w:val="0"/>
+          <w:numId w:val="2"/>
+        </w:numPr>
+      </w:pPr>
+      <w:r>
+        <w:t>Diet suggestions</w:t>
+      </w:r>
+    </w:p>
+    <w:p>
+      <w:pPr>
+        <w:pStyle w:val="ListParagraph"/>
+        <w:numPr>
+          <w:ilvl w:val="1"/>
+          <w:numId w:val="2"/>
+        </w:numPr>
+      </w:pPr>
+      <w:r>
+        <w:t>I only get maybe five ounces of food across the day</w:t>
+      </w:r>
+    </w:p>
+    <w:p>
+      <w:pPr>
+        <w:pStyle w:val="ListParagraph"/>
+        <w:numPr>
+          <w:ilvl w:val="1"/>
+          <w:numId w:val="2"/>
+        </w:numPr>
+      </w:pPr>
+      <w:r>
+        <w:t xml:space="preserve">Somehow still </w:t>
+      </w:r>
+      <w:r>
+        <w:t>big</w:t>
+      </w:r>
+    </w:p>
+    <w:p>
+      <w:pPr>
+        <w:pStyle w:val="ListParagraph"/>
+        <w:numPr>
+          <w:ilvl w:val="0"/>
+          <w:numId w:val="2"/>
+        </w:numPr>
+      </w:pPr>
+      <w:r>
+        <w:t>Distraught over mom going to work</w:t>
+      </w:r>
+    </w:p>
+    <w:p>
+      <w:pPr>
+        <w:pStyle w:val="ListParagraph"/>
+        <w:numPr>
+          <w:ilvl w:val="1"/>
+          <w:numId w:val="2"/>
+        </w:numPr>
+      </w:pPr>
+      <w:r>
+        <w:t>Gone for a long time almost everyday</w:t>
+      </w:r>
+    </w:p>
+    <w:p>
+      <w:pPr>
+        <w:pStyle w:val="ListParagraph"/>
+        <w:numPr>
+          <w:ilvl w:val="1"/>
+          <w:numId w:val="2"/>
+        </w:numPr>
+      </w:pPr>
+      <w:r>
+        <w:t>Play with the rodents</w:t>
+      </w:r>
+    </w:p>
+    <w:p>
+      <w:pPr>
+        <w:pStyle w:val="ListParagraph"/>
+        <w:numPr>
+          <w:ilvl w:val="2"/>
+          <w:numId w:val="2"/>
+        </w:numPr>
+      </w:pPr>
+      <w:r>
+        <w:t xml:space="preserve">Boy has rodents, white </w:t>
+      </w:r>
+      <w:r>
+        <w:t>rat,</w:t>
+      </w:r>
+      <w:r>
+        <w:t xml:space="preserve"> and brown mouse</w:t>
+      </w:r>
+    </w:p>
+    <w:p>
+      <w:pPr>
+        <w:pStyle w:val="ListParagraph"/>
+        <w:numPr>
+          <w:ilvl w:val="3"/>
+          <w:numId w:val="2"/>
+        </w:numPr>
+      </w:pPr>
+      <w:r>
+        <w:t>When nobody is home, let the rat and mouse out to play with me</w:t>
+      </w:r>
+    </w:p>
+    <w:p>
+      <w:pPr>
+        <w:pStyle w:val="ListParagraph"/>
+        <w:numPr>
+          <w:ilvl w:val="3"/>
+          <w:numId w:val="2"/>
+        </w:numPr>
+      </w:pPr>
+      <w:r>
+        <w:t>White rat tastes like vanilla, the mouse tastes like chocolate. Both have strawberry noses.</w:t>
+      </w:r>
+    </w:p>
+    <w:p>
+      <w:pPr>
+        <w:pStyle w:val="ListParagraph"/>
+        <w:numPr>
+          <w:ilvl w:val="3"/>
+          <w:numId w:val="2"/>
+        </w:numPr>
+      </w:pPr>
+      <w:r>
+        <w:t>Let them scamper around the house with me.</w:t>
+      </w:r>
+    </w:p>
+    <w:p>
+      <w:pPr>
+        <w:pStyle w:val="ListParagraph"/>
+        <w:numPr>
+          <w:ilvl w:val="3"/>
+          <w:numId w:val="2"/>
+        </w:numPr>
+      </w:pPr>
+      <w:r>
+        <w:t>Let the snake out to play</w:t>
+      </w:r>
+    </w:p>
+    <w:p>
+      <w:pPr>
+        <w:pStyle w:val="ListParagraph"/>
+        <w:numPr>
+          <w:ilvl w:val="3"/>
+          <w:numId w:val="2"/>
+        </w:numPr>
+      </w:pPr>
+      <w:r>
+        <w:t>Hear the garage open</w:t>
+      </w:r>
+    </w:p>
+    <w:p>
+      <w:pPr>
+        <w:pStyle w:val="ListParagraph"/>
+        <w:numPr>
+          <w:ilvl w:val="3"/>
+          <w:numId w:val="2"/>
+        </w:numPr>
+      </w:pPr>
+      <w:r>
+        <w:t>Quickly put everyone in their cages.</w:t>
+      </w:r>
+    </w:p>
+    <w:p>
+      <w:pPr>
+        <w:pStyle w:val="ListParagraph"/>
+        <w:numPr>
+          <w:ilvl w:val="3"/>
+          <w:numId w:val="2"/>
+        </w:numPr>
+      </w:pPr>
+      <w:r>
+        <w:t>Run back to bedroom</w:t>
+      </w:r>
+    </w:p>
+    <w:p>
+      <w:pPr>
+        <w:pStyle w:val="ListParagraph"/>
+        <w:numPr>
+          <w:ilvl w:val="3"/>
+          <w:numId w:val="2"/>
+        </w:numPr>
+      </w:pPr>
+      <w:r>
+        <w:t>Walk to door to meet humans</w:t>
       </w:r>
     </w:p>
     <w:sectPr>
@@ -142,37 +670,37 @@
   <w:abstractNum w:abstractNumId="1" w15:restartNumberingAfterBreak="0">
     <w:nsid w:val="6D2B5FC7"/>
     <w:multiLevelType w:val="hybridMultilevel"/>
-    <w:tmpl w:val="57DAA2D0"/>
-    <w:lvl w:ilvl="0" w:tplc="0409000F">
-      <w:start w:val="1"/>
-      <w:numFmt w:val="decimal"/>
+    <w:tmpl w:val="1FD22BA4"/>
+    <w:lvl w:ilvl="0" w:tplc="04090013">
+      <w:start w:val="1"/>
+      <w:numFmt w:val="upperRoman"/>
       <w:lvlText w:val="%1."/>
-      <w:lvlJc w:val="left"/>
+      <w:lvlJc w:val="right"/>
       <w:pPr>
         <w:ind w:left="720" w:hanging="360"/>
       </w:pPr>
     </w:lvl>
-    <w:lvl w:ilvl="1" w:tplc="04090019" w:tentative="1">
-      <w:start w:val="1"/>
-      <w:numFmt w:val="lowerLetter"/>
+    <w:lvl w:ilvl="1" w:tplc="04090015">
+      <w:start w:val="1"/>
+      <w:numFmt w:val="upperLetter"/>
       <w:lvlText w:val="%2."/>
       <w:lvlJc w:val="left"/>
       <w:pPr>
         <w:ind w:left="1440" w:hanging="360"/>
       </w:pPr>
     </w:lvl>
-    <w:lvl w:ilvl="2" w:tplc="0409001B" w:tentative="1">
-      <w:start w:val="1"/>
-      <w:numFmt w:val="lowerRoman"/>
+    <w:lvl w:ilvl="2" w:tplc="0409000F">
+      <w:start w:val="1"/>
+      <w:numFmt w:val="decimal"/>
       <w:lvlText w:val="%3."/>
-      <w:lvlJc w:val="right"/>
-      <w:pPr>
-        <w:ind w:left="2160" w:hanging="180"/>
-      </w:pPr>
-    </w:lvl>
-    <w:lvl w:ilvl="3" w:tplc="0409000F" w:tentative="1">
-      <w:start w:val="1"/>
-      <w:numFmt w:val="decimal"/>
+      <w:lvlJc w:val="left"/>
+      <w:pPr>
+        <w:ind w:left="2340" w:hanging="360"/>
+      </w:pPr>
+    </w:lvl>
+    <w:lvl w:ilvl="3" w:tplc="04090019">
+      <w:start w:val="1"/>
+      <w:numFmt w:val="lowerLetter"/>
       <w:lvlText w:val="%4."/>
       <w:lvlJc w:val="left"/>
       <w:pPr>

</xml_diff>